<commit_message>
edited abstract, added JDB's comments
</commit_message>
<xml_diff>
--- a/writeup1.docx
+++ b/writeup1.docx
@@ -74,7 +74,119 @@
           <w:sz w:val="22"/>
           <w:szCs w:val="22"/>
         </w:rPr>
-        <w:t xml:space="preserve"> An important goal for vision is to provide stable perceptual representations of task-relevant scene properties (e.g. target object size, shape, reflectance) despite variation in task-irrelevant scene properties (e.g. illumination, reflectance of other nearby objects). To study such stability, we measured how variation in a task-irrelevant scene property affects threshold for discriminating changes in a task-relevant property. Four observers viewed computer-rendered images of a 1-degree sphere, within a 2-degree scene containing naturalistic background objects. The sphere’s reflectance was spectrally flat but varied in lightness. On each trial, two images of the scene were presented in sequence and observers indicated which 0.25s interval contained the sphere with higher lightness. Across intervals, the reflectances of the background objects were randomized by sampling from a probabilistic model of naturally occurring surface reflectances. This reflectance distribution was varied systematically by applying a scalar to its covariance matrix. Discrimination thresholds were measured as a function of the scalar. For low variation, the discrimination thresholds were nearly constant, indicating that the observers internal noise dominates the threshold. As the scalar increases, the external noise starts dominating resulting in higher discrimination thresholds. A computational model that uses a center-surround receptive field to estimate object lightness captures human behavior at this task. Our provides a novel method to characterize the effect of task-irrelevant variations in terms of the intrinsic difficulty of the task.</w:t>
+        <w:t xml:space="preserve"> An important goal for vision is to provide stable perceptual representations of task-relevant scene properties (e.g. target object size, shape, reflectance) despite variation in task-irrelevant scene properties (e.g. illumination, reflectance of other nearby objects). </w:t>
+      </w:r>
+      <w:r>
+        <w:rPr>
+          <w:rFonts w:ascii="Times New Roman" w:hAnsi="Times New Roman"/>
+          <w:sz w:val="22"/>
+          <w:szCs w:val="22"/>
+        </w:rPr>
+        <w:t>To study such stability in the context of brightness discrimination, we measured how thresholds for discriminating the lightness of a target objects are impacted by variation in the reflectance functions of background objects.</w:t>
+      </w:r>
+      <w:r>
+        <w:rPr>
+          <w:rFonts w:ascii="Times New Roman" w:hAnsi="Times New Roman"/>
+          <w:sz w:val="22"/>
+          <w:szCs w:val="22"/>
+        </w:rPr>
+        <w:t xml:space="preserve"> Four observers viewed computer-rendered images of a 1-degree sphere, within a 2-degree scene containing naturalistic background objects. The sphere’s reflectance was spectrally flat but varied in lightness. On each trial, two images of the scene were presented in sequence and observers indicated which 25</w:t>
+      </w:r>
+      <w:r>
+        <w:rPr>
+          <w:rFonts w:ascii="Times New Roman" w:hAnsi="Times New Roman"/>
+          <w:sz w:val="22"/>
+          <w:szCs w:val="22"/>
+        </w:rPr>
+        <w:t>0m</w:t>
+      </w:r>
+      <w:r>
+        <w:rPr>
+          <w:rFonts w:ascii="Times New Roman" w:hAnsi="Times New Roman"/>
+          <w:sz w:val="22"/>
+          <w:szCs w:val="22"/>
+        </w:rPr>
+        <w:t xml:space="preserve">s interval contained the sphere with higher lightness. Across intervals, the reflectances of the background objects were randomized by sampling from a probabilistic model of naturally occurring surface reflectances. Discrimination thresholds were measured as a function of the </w:t>
+      </w:r>
+      <w:r>
+        <w:rPr>
+          <w:rFonts w:ascii="Times New Roman" w:hAnsi="Times New Roman"/>
+          <w:sz w:val="22"/>
+          <w:szCs w:val="22"/>
+        </w:rPr>
+        <w:t>amount of variability in the reflectance functions associated with the background objects</w:t>
+      </w:r>
+      <w:r>
+        <w:rPr>
+          <w:rFonts w:ascii="Times New Roman" w:hAnsi="Times New Roman"/>
+          <w:sz w:val="22"/>
+          <w:szCs w:val="22"/>
+        </w:rPr>
+        <w:t xml:space="preserve">. For low variation, the discrimination thresholds were nearly constant, indicating that the observers internal noise </w:t>
+      </w:r>
+      <w:r>
+        <w:rPr>
+          <w:rFonts w:ascii="Times New Roman" w:hAnsi="Times New Roman"/>
+          <w:sz w:val="22"/>
+          <w:szCs w:val="22"/>
+        </w:rPr>
+        <w:t>determines</w:t>
+      </w:r>
+      <w:r>
+        <w:rPr>
+          <w:rFonts w:ascii="Times New Roman" w:hAnsi="Times New Roman"/>
+          <w:sz w:val="22"/>
+          <w:szCs w:val="22"/>
+        </w:rPr>
+        <w:t xml:space="preserve"> the threshold. As the scalar increases, the external noise starts </w:t>
+      </w:r>
+      <w:r>
+        <w:rPr>
+          <w:rFonts w:ascii="Times New Roman" w:hAnsi="Times New Roman"/>
+          <w:sz w:val="22"/>
+          <w:szCs w:val="22"/>
+        </w:rPr>
+        <w:t xml:space="preserve">to </w:t>
+      </w:r>
+      <w:r>
+        <w:rPr>
+          <w:rFonts w:ascii="Times New Roman" w:hAnsi="Times New Roman"/>
+          <w:sz w:val="22"/>
+          <w:szCs w:val="22"/>
+        </w:rPr>
+        <w:t>dominat</w:t>
+      </w:r>
+      <w:r>
+        <w:rPr>
+          <w:rFonts w:ascii="Times New Roman" w:hAnsi="Times New Roman"/>
+          <w:sz w:val="22"/>
+          <w:szCs w:val="22"/>
+        </w:rPr>
+        <w:t xml:space="preserve">e, </w:t>
+      </w:r>
+      <w:r>
+        <w:rPr>
+          <w:rFonts w:ascii="Times New Roman" w:hAnsi="Times New Roman"/>
+          <w:sz w:val="22"/>
+          <w:szCs w:val="22"/>
+        </w:rPr>
+        <w:t xml:space="preserve">resulting in higher discrimination thresholds. A computational model that uses a center-surround receptive field to estimate object lightness captures human behavior at this task. Our </w:t>
+      </w:r>
+      <w:r>
+        <w:rPr>
+          <w:rFonts w:ascii="Times New Roman" w:hAnsi="Times New Roman"/>
+          <w:sz w:val="22"/>
+          <w:szCs w:val="22"/>
+        </w:rPr>
+        <w:t xml:space="preserve">approach </w:t>
+      </w:r>
+      <w:r>
+        <w:rPr>
+          <w:rFonts w:ascii="Times New Roman" w:hAnsi="Times New Roman"/>
+          <w:sz w:val="22"/>
+          <w:szCs w:val="22"/>
+        </w:rPr>
+        <w:t>provides a novel method to characterize the effect of task-irrelevant variations in terms of the intrinsic difficulty of the task.</w:t>
       </w:r>
     </w:p>
     <w:p>
@@ -161,7 +273,23 @@
           <w:sz w:val="22"/>
           <w:szCs w:val="22"/>
         </w:rPr>
-        <w:t>Visual perception involves the identification of distal properties of an object from the proximal signal to the visual system [</w:t>
+        <w:t>Visual perception involves the identification of distal properties of an object from the proximal signal to the visual system</w:t>
+      </w:r>
+      <w:r>
+        <w:rPr>
+          <w:rFonts w:ascii="Times New Roman" w:hAnsi="Times New Roman"/>
+          <w:sz w:val="22"/>
+          <w:szCs w:val="22"/>
+        </w:rPr>
+        <w:t>.</w:t>
+      </w:r>
+      <w:r>
+        <w:rPr>
+          <w:rFonts w:ascii="Times New Roman" w:hAnsi="Times New Roman"/>
+          <w:sz w:val="22"/>
+          <w:szCs w:val="22"/>
+        </w:rPr>
+        <w:t xml:space="preserve"> While the distal properties are intrinsic to the object, the proximal signal depends on many object extrinsic factors in the visual scene. The challenge to visual system is to recover a stable correlate of the distal object property under variations in the proximal signal due to the object extrinsic factors. As an example, consider the task of recovering the lightness of an object from the light reflected from the object surface. Lightness is an intrinsic property that depends on the surface reflectance spectrum of the object. It is related to the amount of the light that is reflected from an object’s surface [</w:t>
       </w:r>
       <w:r>
         <w:rPr>
@@ -175,19 +303,20 @@
       <w:r>
         <w:rPr>
           <w:rFonts w:ascii="Times New Roman" w:hAnsi="Times New Roman"/>
-          <w:sz w:val="22"/>
-          <w:szCs w:val="22"/>
-        </w:rPr>
-        <w:t>]. While the distal properties are intrinsics to the object, the proximal signal depends on many object extrinsic factors in the visual scene. The challenge to visual system is to recover a stable correlate of the distal object property under variations in the proximal signal due to the object extrinsic factors. As an example, consider the task of recovering the lightness of an object from the light reflected from the object surface. Lightness is an intrinsic property that depends on the surface reflectance spectrum of the object. It is related to the amount of the light that is reflected from an object’s surface [</w:t>
-      </w:r>
-      <w:r>
-        <w:rPr>
-          <w:rFonts w:ascii="Times New Roman" w:hAnsi="Times New Roman"/>
           <w:color w:val="0076BA"/>
           <w:sz w:val="22"/>
           <w:szCs w:val="22"/>
         </w:rPr>
-        <w:t>Cite</w:t>
+        <w:t xml:space="preserve"> paper</w:t>
+      </w:r>
+      <w:r>
+        <w:rPr>
+          <w:rFonts w:ascii="Times New Roman" w:hAnsi="Times New Roman"/>
+          <w:color w:val="0076BA"/>
+          <w:sz w:val="22"/>
+          <w:szCs w:val="22"/>
+        </w:rPr>
+        <w:t xml:space="preserve"> with definition</w:t>
       </w:r>
       <w:r>
         <w:rPr>
@@ -212,25 +341,7 @@
           <w:sz w:val="22"/>
           <w:szCs w:val="22"/>
         </w:rPr>
-        <w:t xml:space="preserve">]. But the relation between the amount of variation in the background to the corresponding variation in the perceived lightness is not quantified. In this work, we empirically establish this relation for variation in the spectra of background objects. To do this, we measure the threshold of discriminating two objects based on their lightness. We study how this threshold changes as we vary the color of objects in the background. The color of background objects </w:t>
-      </w:r>
-      <w:proofErr w:type="gramStart"/>
-      <w:r>
-        <w:rPr>
-          <w:rFonts w:ascii="Times New Roman" w:hAnsi="Times New Roman"/>
-          <w:sz w:val="22"/>
-          <w:szCs w:val="22"/>
-        </w:rPr>
-        <w:t>are</w:t>
-      </w:r>
-      <w:proofErr w:type="gramEnd"/>
-      <w:r>
-        <w:rPr>
-          <w:rFonts w:ascii="Times New Roman" w:hAnsi="Times New Roman"/>
-          <w:sz w:val="22"/>
-          <w:szCs w:val="22"/>
-        </w:rPr>
-        <w:t xml:space="preserve"> randomized by sampling from a statistical model based on the reflectance spectra of natural surfaces. The threshold is measured as a function of a scalar that multiplies the covariance matrix of the distribution. By varying the scalar from 0 (no variation) to 1 (variation in natural scenes), we quantify the effect of background color variation in terms of the intrinsic difficulty of the lightness discrimination task (at scalar = 0). We observe that as the variation in background color is increased, the discrimination thresholds first remain nearly constant and then increase, with log squared threshold increasing linearly with log color variance. The minimum discrimination threshold and the color variance at which the threshold start to rise are consistent over different observers. Moreover, a computational model that estimates the lightness of an object using a center-surround receptive field captures the essential features of human observers.</w:t>
+        <w:t>]. But the relation between the amount of variation in the background to the corresponding variation in the perceived lightness is not quantified. In this work, we empirically establish this relation for variation in the spectra of background objects. To do this, we measure the threshold of discriminating two objects based on their lightness. We study how this threshold changes as we vary the color of objects in the background. The color of background objects are randomized by sampling from a statistical model based on the reflectance spectra of natural surfaces. The threshold is measured as a function of a scalar that multiplies the covariance matrix of the distribution. By varying the scalar from 0 (no variation) to 1 (variation in natural scenes), we quantify the effect of background color variation in terms of the intrinsic difficulty of the lightness discrimination task (at scalar = 0). We observe that as the variation in background color is increased, the discrimination thresholds first remain nearly constant and then increase, with log squared threshold increasing linearly with log color variance. The minimum discrimination threshold and the color variance at which the threshold start to rise are consistent over different observers. Moreover, a computational model that estimates the lightness of an object using a center-surround receptive field captures the essential features of human observers.</w:t>
       </w:r>
     </w:p>
     <w:p>
@@ -413,23 +524,21 @@
         <w:lastRenderedPageBreak/>
         <w:t xml:space="preserve">reflectance databases (See Methods: Reflectance </w:t>
       </w:r>
-      <w:proofErr w:type="gramStart"/>
-      <w:r>
-        <w:rPr>
-          <w:rFonts w:ascii="Times New Roman" w:hAnsi="Times New Roman"/>
-          <w:sz w:val="22"/>
-          <w:szCs w:val="22"/>
-        </w:rPr>
-        <w:t>And</w:t>
-      </w:r>
-      <w:proofErr w:type="gramEnd"/>
-      <w:r>
-        <w:rPr>
-          <w:rFonts w:ascii="Times New Roman" w:hAnsi="Times New Roman"/>
-          <w:sz w:val="22"/>
-          <w:szCs w:val="22"/>
-        </w:rPr>
-        <w:t xml:space="preserve"> Illumination Spectra, </w:t>
+      <w:r>
+        <w:rPr>
+          <w:rFonts w:ascii="Times New Roman" w:hAnsi="Times New Roman"/>
+          <w:sz w:val="22"/>
+          <w:szCs w:val="22"/>
+        </w:rPr>
+        <w:t>a</w:t>
+      </w:r>
+      <w:r>
+        <w:rPr>
+          <w:rFonts w:ascii="Times New Roman" w:hAnsi="Times New Roman"/>
+          <w:sz w:val="22"/>
+          <w:szCs w:val="22"/>
+        </w:rPr>
+        <w:t xml:space="preserve">nd Illumination Spectra, </w:t>
       </w:r>
       <w:r>
         <w:rPr>
@@ -448,41 +557,21 @@
         </w:rPr>
         <w:t xml:space="preserve">). Briefly, the database of natural surface reflectance functions </w:t>
       </w:r>
-      <w:proofErr w:type="gramStart"/>
-      <w:r>
-        <w:rPr>
-          <w:rFonts w:ascii="Times New Roman" w:hAnsi="Times New Roman"/>
-          <w:sz w:val="22"/>
-          <w:szCs w:val="22"/>
-        </w:rPr>
-        <w:t>were</w:t>
-      </w:r>
-      <w:proofErr w:type="gramEnd"/>
-      <w:r>
-        <w:rPr>
-          <w:rFonts w:ascii="Times New Roman" w:hAnsi="Times New Roman"/>
-          <w:sz w:val="22"/>
-          <w:szCs w:val="22"/>
-        </w:rPr>
-        <w:t xml:space="preserve"> projected along their principal component analysis eigenvectors with the largest six eigenvalues. These eigenvalues captured more than 90% of the variance in the databases. The resulting distribution was approximated as multi-normal distribution. The reflectance spectra of background objects were sampled from this multi-normal distribution. The variability of the samples was controlled by multiplying the co-variance matrix of the distribution by a scalar. We generated images from six logarithmically spaced values of the covariance scalar. Figure 3 shows samples of images used in our psychophysical task. The target object in each image has the same lightness. The color of background objects has been sampled randomly. For the images in the same column, the color of the background objects </w:t>
-      </w:r>
-      <w:proofErr w:type="gramStart"/>
-      <w:r>
-        <w:rPr>
-          <w:rFonts w:ascii="Times New Roman" w:hAnsi="Times New Roman"/>
-          <w:sz w:val="22"/>
-          <w:szCs w:val="22"/>
-        </w:rPr>
-        <w:t>were</w:t>
-      </w:r>
-      <w:proofErr w:type="gramEnd"/>
-      <w:r>
-        <w:rPr>
-          <w:rFonts w:ascii="Times New Roman" w:hAnsi="Times New Roman"/>
-          <w:sz w:val="22"/>
-          <w:szCs w:val="22"/>
-        </w:rPr>
-        <w:t xml:space="preserve"> sampled at a fixed variance of the distribution. The variance in the samples increases from left to right along the row. The images in the leftmost column have no variation in the background (scale factor = 0), while the images in the rightmost column corresponds to the variation observed in natural scene (scale factor = 1). Discrimination thresholds were measured separately for each of the six values of the covariance scalar.</w:t>
+      <w:r>
+        <w:rPr>
+          <w:rFonts w:ascii="Times New Roman" w:hAnsi="Times New Roman"/>
+          <w:sz w:val="22"/>
+          <w:szCs w:val="22"/>
+        </w:rPr>
+        <w:t>was</w:t>
+      </w:r>
+      <w:r>
+        <w:rPr>
+          <w:rFonts w:ascii="Times New Roman" w:hAnsi="Times New Roman"/>
+          <w:sz w:val="22"/>
+          <w:szCs w:val="22"/>
+        </w:rPr>
+        <w:t xml:space="preserve"> projected along their principal component analysis eigenvectors with the largest six eigenvalues. These eigenvalues captured more than 90% of the variance in the databases. The resulting distribution was approximated as multi-normal distribution. The reflectance spectra of background objects were sampled from this multi-normal distribution. The variability of the samples was controlled by multiplying the co-variance matrix of the distribution by a scalar. We generated images from six logarithmically spaced values of the covariance scalar. Figure 3 shows samples of images used in our psychophysical task. The target object in each image has the same lightness. The color of background objects has been sampled randomly. For the images in the same column, the color of the background objects were sampled at a fixed variance of the distribution. The variance in the samples increases from left to right along the row. The images in the leftmost column have no variation in the background (scale factor = 0), while the images in the rightmost column corresponds to the variation observed in natural scene (scale factor = 1). Discrimination thresholds were measured separately for each of the six values of the covariance scalar.</w:t>
       </w:r>
     </w:p>
     <w:p>
@@ -658,29 +747,7 @@
           <w:sz w:val="22"/>
           <w:szCs w:val="22"/>
         </w:rPr>
-        <w:t xml:space="preserve">A computational model with center </w:t>
-      </w:r>
-      <w:proofErr w:type="gramStart"/>
-      <w:r>
-        <w:rPr>
-          <w:rFonts w:ascii="Times New Roman" w:hAnsi="Times New Roman"/>
-          <w:b/>
-          <w:bCs/>
-          <w:sz w:val="22"/>
-          <w:szCs w:val="22"/>
-        </w:rPr>
-        <w:t>surround</w:t>
-      </w:r>
-      <w:proofErr w:type="gramEnd"/>
-      <w:r>
-        <w:rPr>
-          <w:rFonts w:ascii="Times New Roman" w:hAnsi="Times New Roman"/>
-          <w:b/>
-          <w:bCs/>
-          <w:sz w:val="22"/>
-          <w:szCs w:val="22"/>
-        </w:rPr>
-        <w:t xml:space="preserve"> receptive field captures human threshold increase</w:t>
+        <w:t>A computational model with center surround receptive field captures human threshold increase</w:t>
       </w:r>
     </w:p>
     <w:p>
@@ -764,25 +831,7 @@
           <w:szCs w:val="22"/>
         </w:rPr>
         <w:lastRenderedPageBreak/>
-        <w:t xml:space="preserve">The response of the computational observer to the standard and comparison images were used in a two alternate forced choice paradigm, similar to the human psychophysics experiments, to obtain the threshold of the computational observer. To compare model thresholds with humans, we added a gaussian noise to the receptive response. The Gaussian noise had zero mean and its variance was proportional to the dot product of the receptive field with the image. The proportionality constant was chosen such that the threshold of the computational model matched the threshold of the mean human observer at covariance scalar equal to zero. We calculated the equivalent noise and the rate of threshold increase of the computational observer using the double linear model. These values are </w:t>
-      </w:r>
-      <w:proofErr w:type="gramStart"/>
-      <w:r>
-        <w:rPr>
-          <w:rFonts w:ascii="Times New Roman" w:hAnsi="Times New Roman"/>
-          <w:sz w:val="22"/>
-          <w:szCs w:val="22"/>
-        </w:rPr>
-        <w:t>compare</w:t>
-      </w:r>
-      <w:proofErr w:type="gramEnd"/>
-      <w:r>
-        <w:rPr>
-          <w:rFonts w:ascii="Times New Roman" w:hAnsi="Times New Roman"/>
-          <w:sz w:val="22"/>
-          <w:szCs w:val="22"/>
-        </w:rPr>
-        <w:t xml:space="preserve"> well with the values of the mean human observer (HOW???).</w:t>
+        <w:t>The response of the computational observer to the standard and comparison images were used in a two alternate forced choice paradigm, similar to the human psychophysics experiments, to obtain the threshold of the computational observer. To compare model thresholds with humans, we added a gaussian noise to the receptive response. The Gaussian noise had zero mean and its variance was proportional to the dot product of the receptive field with the image. The proportionality constant was chosen such that the threshold of the computational model matched the threshold of the mean human observer at covariance scalar equal to zero. We calculated the equivalent noise and the rate of threshold increase of the computational observer using the double linear model. These values compare well with the values of the mean human observer (HOW???).</w:t>
       </w:r>
     </w:p>
     <w:p>
@@ -1499,15 +1548,7 @@
           <w:sz w:val="22"/>
           <w:szCs w:val="22"/>
         </w:rPr>
-        <w:t>Total 11 observers participated in the practice sessions (7 Female, 4 Male; age 18-56; mean age 30.4). Four of these met the criteria set for screening (2 Female, 2 Male; age 23-56; mean age 38.25). All observers had normal or corrected-to-normal vision (20/40 or better in both eyes, assessed using Snellen chart) and normal color vision [0 Ishihara plates read incorrectly]. Observers were dark adapted before performing the experiments</w:t>
-      </w:r>
-      <w:r>
-        <w:rPr>
-          <w:rFonts w:ascii="Times New Roman" w:hAnsi="Times New Roman"/>
-          <w:sz w:val="22"/>
-          <w:szCs w:val="22"/>
-        </w:rPr>
-        <w:t>.</w:t>
+        <w:t>Total 11 observers participated in the practice sessions (7 Female, 4 Male; age 18-56; mean age 30.4). Four of these met the criteria set for screening (2 Female, 2 Male; age 23-56; mean age 38.25). All observers had normal or corrected-to-normal vision (20/40 or better in both eyes, assessed using Snellen chart) and normal color vision [0 Ishihara plates read incorrectly]. Observers were dark adapted before performing the experiments.</w:t>
       </w:r>
     </w:p>
     <w:p>
@@ -1554,29 +1595,7 @@
           <w:szCs w:val="22"/>
           <w:shd w:val="clear" w:color="auto" w:fill="FFFFFF"/>
         </w:rPr>
-        <w:t xml:space="preserve"> Our aim was to measure the thresholds of discriminating two objects based on their lightness as we varied the color of the objects in the background. We measured the thresholds as a function of the amount of variability in the color of the background objects. The color of background objects </w:t>
-      </w:r>
-      <w:proofErr w:type="gramStart"/>
-      <w:r>
-        <w:rPr>
-          <w:rStyle w:val="None"/>
-          <w:rFonts w:ascii="Times New Roman" w:hAnsi="Times New Roman"/>
-          <w:sz w:val="22"/>
-          <w:szCs w:val="22"/>
-          <w:shd w:val="clear" w:color="auto" w:fill="FFFFFF"/>
-        </w:rPr>
-        <w:t>were</w:t>
-      </w:r>
-      <w:proofErr w:type="gramEnd"/>
-      <w:r>
-        <w:rPr>
-          <w:rStyle w:val="None"/>
-          <w:rFonts w:ascii="Times New Roman" w:hAnsi="Times New Roman"/>
-          <w:sz w:val="22"/>
-          <w:szCs w:val="22"/>
-          <w:shd w:val="clear" w:color="auto" w:fill="FFFFFF"/>
-        </w:rPr>
-        <w:t xml:space="preserve"> chosen from a distribution of natural surfaces. The amount of variability was controlled by multiplying the co</w:t>
+        <w:t xml:space="preserve"> Our aim was to measure the thresholds of discriminating two objects based on their lightness as we varied the color of the objects in the background. We measured the thresholds as a function of the amount of variability in the color of the background objects. The color of background objects were chosen from a distribution of natural surfaces. The amount of variability was controlled by multiplying the co</w:t>
       </w:r>
       <w:r>
         <w:rPr>
@@ -1597,29 +1616,7 @@
           <w:szCs w:val="22"/>
           <w:shd w:val="clear" w:color="auto" w:fill="FFFFFF"/>
         </w:rPr>
-        <w:t xml:space="preserve">matrix of the distribution by a scalar (See Methods: Reflectance </w:t>
-      </w:r>
-      <w:proofErr w:type="gramStart"/>
-      <w:r>
-        <w:rPr>
-          <w:rStyle w:val="None"/>
-          <w:rFonts w:ascii="Times New Roman" w:hAnsi="Times New Roman"/>
-          <w:sz w:val="22"/>
-          <w:szCs w:val="22"/>
-          <w:shd w:val="clear" w:color="auto" w:fill="FFFFFF"/>
-        </w:rPr>
-        <w:t>And</w:t>
-      </w:r>
-      <w:proofErr w:type="gramEnd"/>
-      <w:r>
-        <w:rPr>
-          <w:rStyle w:val="None"/>
-          <w:rFonts w:ascii="Times New Roman" w:hAnsi="Times New Roman"/>
-          <w:sz w:val="22"/>
-          <w:szCs w:val="22"/>
-          <w:shd w:val="clear" w:color="auto" w:fill="FFFFFF"/>
-        </w:rPr>
-        <w:t xml:space="preserve"> Illumination Spectra). We measured thresholds for six logarithmically spaced values of covariance.</w:t>
+        <w:t>matrix of the distribution by a scalar (See Methods: Reflectance And Illumination Spectra). We measured thresholds for six logarithmically spaced values of covariance.</w:t>
       </w:r>
     </w:p>
     <w:p>
@@ -1683,27 +1680,7 @@
           <w:szCs w:val="22"/>
           <w:shd w:val="clear" w:color="auto" w:fill="FFFFFF"/>
         </w:rPr>
-        <w:t xml:space="preserve">varied between 0.35 and 0.45 at steps of 0.01 (11 comparison levels). We generated 100 images at each comparison level, each with a different choice of the reflectance spectra of the background scene objects. For scale factor 0.00 we generated a set of 11 images, one at each LRF level, as the background remained fixed in this case. All images were generated without secondary reflections. The spectral power distribution of each light source in the scene was fixed over all images. We choose this to be the standard daylight spectrum D65 (See Methods: Reflectance </w:t>
-      </w:r>
-      <w:proofErr w:type="gramStart"/>
-      <w:r>
-        <w:rPr>
-          <w:rFonts w:ascii="Times New Roman" w:hAnsi="Times New Roman"/>
-          <w:sz w:val="22"/>
-          <w:szCs w:val="22"/>
-          <w:shd w:val="clear" w:color="auto" w:fill="FFFFFF"/>
-        </w:rPr>
-        <w:t>And</w:t>
-      </w:r>
-      <w:proofErr w:type="gramEnd"/>
-      <w:r>
-        <w:rPr>
-          <w:rFonts w:ascii="Times New Roman" w:hAnsi="Times New Roman"/>
-          <w:sz w:val="22"/>
-          <w:szCs w:val="22"/>
-          <w:shd w:val="clear" w:color="auto" w:fill="FFFFFF"/>
-        </w:rPr>
-        <w:t xml:space="preserve"> Illumination Spectra). The geometry of the 3D scene and the spectral power distribution of the light sources were kept fixed.</w:t>
+        <w:t>varied between 0.35 and 0.45 at steps of 0.01 (11 comparison levels). We generated 100 images at each comparison level, each with a different choice of the reflectance spectra of the background scene objects. For scale factor 0.00 we generated a set of 11 images, one at each LRF level, as the background remained fixed in this case. All images were generated without secondary reflections. The spectral power distribution of each light source in the scene was fixed over all images. We choose this to be the standard daylight spectrum D65 (See Methods: Reflectance And Illumination Spectra). The geometry of the 3D scene and the spectral power distribution of the light sources were kept fixed.</w:t>
       </w:r>
     </w:p>
     <w:p>
@@ -1761,18 +1738,16 @@
         </w:rPr>
         <w:t xml:space="preserve">We used a </w:t>
       </w:r>
-      <w:proofErr w:type="gramStart"/>
-      <w:r>
-        <w:rPr>
-          <w:rStyle w:val="None"/>
-          <w:rFonts w:ascii="Times New Roman" w:hAnsi="Times New Roman"/>
-          <w:sz w:val="22"/>
-          <w:szCs w:val="22"/>
-          <w:shd w:val="clear" w:color="auto" w:fill="FFFFFF"/>
-        </w:rPr>
-        <w:t>two interval</w:t>
-      </w:r>
-      <w:proofErr w:type="gramEnd"/>
+      <w:r>
+        <w:rPr>
+          <w:rStyle w:val="None"/>
+          <w:rFonts w:ascii="Times New Roman" w:hAnsi="Times New Roman"/>
+          <w:sz w:val="22"/>
+          <w:szCs w:val="22"/>
+          <w:shd w:val="clear" w:color="auto" w:fill="FFFFFF"/>
+        </w:rPr>
+        <w:t>two-interval</w:t>
+      </w:r>
       <w:r>
         <w:rPr>
           <w:rStyle w:val="None"/>
@@ -2187,42 +2162,18 @@
           <w:szCs w:val="22"/>
           <w:shd w:val="clear" w:color="auto" w:fill="FFFFFF"/>
         </w:rPr>
-        <w:t xml:space="preserve">by </w:t>
-      </w:r>
-      <w:proofErr w:type="gramStart"/>
-      <w:r>
-        <w:rPr>
-          <w:rStyle w:val="None"/>
-          <w:rFonts w:ascii="Times New Roman" w:hAnsi="Times New Roman"/>
-          <w:sz w:val="22"/>
-          <w:szCs w:val="22"/>
-          <w:shd w:val="clear" w:color="auto" w:fill="FFFFFF"/>
-        </w:rPr>
-        <w:t>2 degree</w:t>
-      </w:r>
-      <w:proofErr w:type="gramEnd"/>
-      <w:r>
-        <w:rPr>
-          <w:rStyle w:val="None"/>
-          <w:rFonts w:ascii="Times New Roman" w:hAnsi="Times New Roman"/>
-          <w:sz w:val="22"/>
-          <w:szCs w:val="22"/>
-          <w:shd w:val="clear" w:color="auto" w:fill="FFFFFF"/>
-        </w:rPr>
-        <w:t xml:space="preserve"> visual angle. The target object size on the screen in the 2D images was ~1 degree of visual angle in diameter. Each image was presented for 0.25 s (this was a deviation from the preregistration document which mentions the presentation time as 0.5 s), with an inter-stimulus interval of 0.25 s and inter-trial interval of 0.25 s. Inter-stimulus interval (ISI) is defined as the interval between the first and the second image presented on each trial. The response for each trial was collected after both the images had been displayed and removed from the screen. The observer could take as long as they wished before entering the response. Feedback was provided via tones presented after the response. The next trial was presented 0.25 s (ITI) after the feedback. </w:t>
-      </w:r>
-      <w:proofErr w:type="gramStart"/>
-      <w:r>
-        <w:rPr>
-          <w:rStyle w:val="None"/>
-          <w:rFonts w:ascii="Times New Roman" w:hAnsi="Times New Roman"/>
-          <w:sz w:val="22"/>
-          <w:szCs w:val="22"/>
-          <w:shd w:val="clear" w:color="auto" w:fill="FFFFFF"/>
-        </w:rPr>
-        <w:t>Thus</w:t>
-      </w:r>
-      <w:proofErr w:type="gramEnd"/>
+        <w:t xml:space="preserve">by 2 degree visual angle. The target object size on the screen in the 2D images was ~1 degree of visual angle in diameter. Each image was presented for 0.25 s (this was a deviation from the preregistration document which mentions the presentation time as 0.5 s), with an inter-stimulus interval of 0.25 s and inter-trial interval of 0.25 s. Inter-stimulus interval (ISI) is defined as the interval between the first and the second image presented on each trial. The response for each trial was collected after both the images had been displayed and removed from the screen. The observer could take as long as they wished before entering the response. Feedback was provided via tones presented after the response. The next trial was presented 0.25 s (ITI) after the feedback. </w:t>
+      </w:r>
+      <w:r>
+        <w:rPr>
+          <w:rStyle w:val="None"/>
+          <w:rFonts w:ascii="Times New Roman" w:hAnsi="Times New Roman"/>
+          <w:sz w:val="22"/>
+          <w:szCs w:val="22"/>
+          <w:shd w:val="clear" w:color="auto" w:fill="FFFFFF"/>
+        </w:rPr>
+        <w:t>Thus,</w:t>
+      </w:r>
       <w:r>
         <w:rPr>
           <w:rStyle w:val="None"/>
@@ -2347,25 +2298,7 @@
           <w:sz w:val="22"/>
           <w:szCs w:val="22"/>
         </w:rPr>
-        <w:t xml:space="preserve">Reflectance </w:t>
-      </w:r>
-      <w:proofErr w:type="gramStart"/>
-      <w:r>
-        <w:rPr>
-          <w:rFonts w:ascii="Times New Roman" w:hAnsi="Times New Roman"/>
-          <w:sz w:val="22"/>
-          <w:szCs w:val="22"/>
-        </w:rPr>
-        <w:t>And</w:t>
-      </w:r>
-      <w:proofErr w:type="gramEnd"/>
-      <w:r>
-        <w:rPr>
-          <w:rFonts w:ascii="Times New Roman" w:hAnsi="Times New Roman"/>
-          <w:sz w:val="22"/>
-          <w:szCs w:val="22"/>
-        </w:rPr>
-        <w:t xml:space="preserve"> Illumination Spectra Generation</w:t>
+        <w:t>Reflectance And Illumination Spectra Generation</w:t>
       </w:r>
       <w:r>
         <w:rPr>
@@ -2420,27 +2353,7 @@
           <w:szCs w:val="22"/>
         </w:rPr>
         <w:lastRenderedPageBreak/>
-        <w:t xml:space="preserve">center. A 201 pixel by </w:t>
-      </w:r>
-      <w:proofErr w:type="gramStart"/>
-      <w:r>
-        <w:rPr>
-          <w:rStyle w:val="None"/>
-          <w:rFonts w:ascii="Times New Roman" w:hAnsi="Times New Roman"/>
-          <w:sz w:val="22"/>
-          <w:szCs w:val="22"/>
-        </w:rPr>
-        <w:t>201 pixel</w:t>
-      </w:r>
-      <w:proofErr w:type="gramEnd"/>
-      <w:r>
-        <w:rPr>
-          <w:rStyle w:val="None"/>
-          <w:rFonts w:ascii="Times New Roman" w:hAnsi="Times New Roman"/>
-          <w:sz w:val="22"/>
-          <w:szCs w:val="22"/>
-        </w:rPr>
-        <w:t xml:space="preserve"> area, centered around the spherical target object, was cropped for display on the monitor. </w:t>
+        <w:t xml:space="preserve">center. A 201 pixel by 201 pixel area, centered around the spherical target object, was cropped for display on the monitor. </w:t>
       </w:r>
     </w:p>
     <w:p>
@@ -3716,65 +3629,41 @@
         </w:rPr>
         <w:t xml:space="preserve">In the second part of the model, a dot product of the cone response images was taken with a center-surround receptive field, one each for the L, M and S cone response image. The receptive field was square in shape and its size was equal to the size of cone response images. The center of the receptive was a circle of radius the size of the target object. The central region was taken to be positive and the surround was negative. </w:t>
       </w:r>
-      <w:proofErr w:type="gramStart"/>
-      <w:r>
-        <w:rPr>
-          <w:rStyle w:val="None"/>
-          <w:rFonts w:ascii="Times New Roman" w:hAnsi="Times New Roman"/>
-          <w:sz w:val="22"/>
-          <w:szCs w:val="22"/>
-        </w:rPr>
-        <w:t>The each</w:t>
-      </w:r>
-      <w:proofErr w:type="gramEnd"/>
-      <w:r>
-        <w:rPr>
-          <w:rStyle w:val="None"/>
-          <w:rFonts w:ascii="Times New Roman" w:hAnsi="Times New Roman"/>
-          <w:sz w:val="22"/>
-          <w:szCs w:val="22"/>
-        </w:rPr>
-        <w:t xml:space="preserve"> point in the central region was at the same value (v_c) and the surround was at another value (v_s). v_c and v_s </w:t>
-      </w:r>
-      <w:proofErr w:type="gramStart"/>
-      <w:r>
-        <w:rPr>
-          <w:rStyle w:val="None"/>
-          <w:rFonts w:ascii="Times New Roman" w:hAnsi="Times New Roman"/>
-          <w:sz w:val="22"/>
-          <w:szCs w:val="22"/>
-        </w:rPr>
-        <w:t>were</w:t>
-      </w:r>
-      <w:proofErr w:type="gramEnd"/>
-      <w:r>
-        <w:rPr>
-          <w:rStyle w:val="None"/>
-          <w:rFonts w:ascii="Times New Roman" w:hAnsi="Times New Roman"/>
-          <w:sz w:val="22"/>
-          <w:szCs w:val="22"/>
-        </w:rPr>
-        <w:t xml:space="preserve"> chosen such the dot product of the RF with a uniform field was zero. A gaussian noise with mean zero and variance proportional to the dot product was finally added to the resulting dot product. The proportionality constant was chosen such that the threshold of the model at covariance scalar zero (see Methods: Reflectance </w:t>
-      </w:r>
-      <w:proofErr w:type="gramStart"/>
-      <w:r>
-        <w:rPr>
-          <w:rStyle w:val="None"/>
-          <w:rFonts w:ascii="Times New Roman" w:hAnsi="Times New Roman"/>
-          <w:sz w:val="22"/>
-          <w:szCs w:val="22"/>
-        </w:rPr>
-        <w:t>And</w:t>
-      </w:r>
-      <w:proofErr w:type="gramEnd"/>
-      <w:r>
-        <w:rPr>
-          <w:rStyle w:val="None"/>
-          <w:rFonts w:ascii="Times New Roman" w:hAnsi="Times New Roman"/>
-          <w:sz w:val="22"/>
-          <w:szCs w:val="22"/>
-        </w:rPr>
-        <w:t xml:space="preserve"> Illumination Spectra) was equal the threshold of the mean observer. </w:t>
+      <w:r>
+        <w:rPr>
+          <w:rStyle w:val="None"/>
+          <w:rFonts w:ascii="Times New Roman" w:hAnsi="Times New Roman"/>
+          <w:sz w:val="22"/>
+          <w:szCs w:val="22"/>
+        </w:rPr>
+        <w:t>E</w:t>
+      </w:r>
+      <w:r>
+        <w:rPr>
+          <w:rStyle w:val="None"/>
+          <w:rFonts w:ascii="Times New Roman" w:hAnsi="Times New Roman"/>
+          <w:sz w:val="22"/>
+          <w:szCs w:val="22"/>
+        </w:rPr>
+        <w:t xml:space="preserve">ach point in the central region was at the same value (v_c) and the surround was at another value (v_s). v_c and v_s were chosen such the dot product of the RF with a uniform field was zero. A gaussian noise with mean zero and variance proportional to the dot product was finally added to the resulting dot product. The proportionality constant was chosen such that the threshold of the model at covariance scalar zero (see Methods: Reflectance </w:t>
+      </w:r>
+      <w:r>
+        <w:rPr>
+          <w:rStyle w:val="None"/>
+          <w:rFonts w:ascii="Times New Roman" w:hAnsi="Times New Roman"/>
+          <w:sz w:val="22"/>
+          <w:szCs w:val="22"/>
+        </w:rPr>
+        <w:t>a</w:t>
+      </w:r>
+      <w:r>
+        <w:rPr>
+          <w:rStyle w:val="None"/>
+          <w:rFonts w:ascii="Times New Roman" w:hAnsi="Times New Roman"/>
+          <w:sz w:val="22"/>
+          <w:szCs w:val="22"/>
+        </w:rPr>
+        <w:t xml:space="preserve">nd Illumination Spectra) was equal the threshold of the mean observer. </w:t>
       </w:r>
     </w:p>
     <w:p>
@@ -3918,25 +3807,39 @@
           <w:sz w:val="22"/>
           <w:szCs w:val="22"/>
         </w:rPr>
-        <w:t>(b) The sequence of a typical trial. The response R_(N-1) indicates the end of the (N-</w:t>
-      </w:r>
-      <w:proofErr w:type="gramStart"/>
-      <w:r>
-        <w:rPr>
-          <w:rFonts w:ascii="Times New Roman" w:hAnsi="Times New Roman"/>
-          <w:sz w:val="22"/>
-          <w:szCs w:val="22"/>
-        </w:rPr>
-        <w:t>1)th</w:t>
-      </w:r>
-      <w:proofErr w:type="gramEnd"/>
-      <w:r>
-        <w:rPr>
-          <w:rFonts w:ascii="Times New Roman" w:hAnsi="Times New Roman"/>
-          <w:sz w:val="22"/>
-          <w:szCs w:val="22"/>
-        </w:rPr>
-        <w:t xml:space="preserve"> trial. The Nth trial begins 0.25s after the response (Inter Trial Interval, ITI). The Nth trial consists of two 0.25s stimuli presentation intervals with a 0.25s inter-stimulus interval (ISI) in between. The observer responds by pressing a button on a gamepad after the second stimulus has been removed from the screen. The observer can take as long at they wish before making the response (R_N). The next trial begins 0.25s after the response.</w:t>
+        <w:t>(b) The sequence of a typical trial. The response R_(N-1) indicates the end of the (N-1)th trial. The Nth trial begins 0.25s after the response (Inter Trial Interval, ITI). The Nth trial consists of two 0.25s stimuli presentation intervals with a 0.25s inter-stimulus interval (ISI) in between. The observer responds by pressing a button on a gamepad after the second stimulus has been removed from the screen. The observer can take as long a</w:t>
+      </w:r>
+      <w:r>
+        <w:rPr>
+          <w:rFonts w:ascii="Times New Roman" w:hAnsi="Times New Roman"/>
+          <w:sz w:val="22"/>
+          <w:szCs w:val="22"/>
+        </w:rPr>
+        <w:t>s</w:t>
+      </w:r>
+      <w:r>
+        <w:rPr>
+          <w:rFonts w:ascii="Times New Roman" w:hAnsi="Times New Roman"/>
+          <w:sz w:val="22"/>
+          <w:szCs w:val="22"/>
+        </w:rPr>
+        <w:t xml:space="preserve"> they wish</w:t>
+      </w:r>
+      <w:r>
+        <w:rPr>
+          <w:rFonts w:ascii="Times New Roman" w:hAnsi="Times New Roman"/>
+          <w:sz w:val="22"/>
+          <w:szCs w:val="22"/>
+        </w:rPr>
+        <w:t>ed</w:t>
+      </w:r>
+      <w:r>
+        <w:rPr>
+          <w:rFonts w:ascii="Times New Roman" w:hAnsi="Times New Roman"/>
+          <w:sz w:val="22"/>
+          <w:szCs w:val="22"/>
+        </w:rPr>
+        <w:t xml:space="preserve"> before making the response (R_N). The next trial begins 0.25s after the response.</w:t>
       </w:r>
     </w:p>
     <w:p>
@@ -4219,27 +4122,7 @@
           <w:sz w:val="22"/>
           <w:szCs w:val="22"/>
         </w:rPr>
-        <w:t xml:space="preserve"> Log squared threshold vs log covariance scalar for individual human observers. The model data is the same as Figure 4. The equivalent noise for the subjects </w:t>
-      </w:r>
-      <w:proofErr w:type="gramStart"/>
-      <w:r>
-        <w:rPr>
-          <w:rStyle w:val="None"/>
-          <w:rFonts w:ascii="Times New Roman" w:hAnsi="Times New Roman"/>
-          <w:sz w:val="22"/>
-          <w:szCs w:val="22"/>
-        </w:rPr>
-        <w:t>are</w:t>
-      </w:r>
-      <w:proofErr w:type="gramEnd"/>
-      <w:r>
-        <w:rPr>
-          <w:rStyle w:val="None"/>
-          <w:rFonts w:ascii="Times New Roman" w:hAnsi="Times New Roman"/>
-          <w:sz w:val="22"/>
-          <w:szCs w:val="22"/>
-        </w:rPr>
-        <w:t xml:space="preserve"> similar, while the rise in thresholds has individual variability.</w:t>
+        <w:t xml:space="preserve"> Log squared threshold vs log covariance scalar for individual human observers. The model data is the same as Figure 4. The equivalent noise for the subjects are similar, while the rise in thresholds has individual variability.</w:t>
       </w:r>
     </w:p>
     <w:p>
@@ -4486,27 +4369,7 @@
           <w:sz w:val="22"/>
           <w:szCs w:val="22"/>
         </w:rPr>
-        <w:t xml:space="preserve"> In this condition, the spectra of the objects in the background were the same for the two intervals within a </w:t>
-      </w:r>
-      <w:proofErr w:type="gramStart"/>
-      <w:r>
-        <w:rPr>
-          <w:rStyle w:val="None"/>
-          <w:rFonts w:ascii="Times New Roman" w:hAnsi="Times New Roman"/>
-          <w:sz w:val="22"/>
-          <w:szCs w:val="22"/>
-        </w:rPr>
-        <w:t>trial, but</w:t>
-      </w:r>
-      <w:proofErr w:type="gramEnd"/>
-      <w:r>
-        <w:rPr>
-          <w:rStyle w:val="None"/>
-          <w:rFonts w:ascii="Times New Roman" w:hAnsi="Times New Roman"/>
-          <w:sz w:val="22"/>
-          <w:szCs w:val="22"/>
-        </w:rPr>
-        <w:t xml:space="preserve"> varied from trial-to-trial.</w:t>
+        <w:t xml:space="preserve"> In this condition, the spectra of the objects in the background were the same for the two intervals within a trial, but varied from trial-to-trial.</w:t>
       </w:r>
     </w:p>
     <w:p>
@@ -5666,7 +5529,7 @@
   <w:num w:numId="3">
     <w:abstractNumId w:val="1"/>
     <w:lvlOverride w:ilvl="0">
-      <w:lvl w:ilvl="0" w:tplc="34A88470">
+      <w:lvl w:ilvl="0" w:tplc="3D30D6E4">
         <w:start w:val="1"/>
         <w:numFmt w:val="decimal"/>
         <w:lvlText w:val="%1."/>
@@ -5695,7 +5558,7 @@
       </w:lvl>
     </w:lvlOverride>
     <w:lvlOverride w:ilvl="1">
-      <w:lvl w:ilvl="1" w:tplc="5254F2EE">
+      <w:lvl w:ilvl="1" w:tplc="8E96BAAC">
         <w:start w:val="1"/>
         <w:numFmt w:val="decimal"/>
         <w:lvlText w:val="%2."/>
@@ -5724,7 +5587,7 @@
       </w:lvl>
     </w:lvlOverride>
     <w:lvlOverride w:ilvl="2">
-      <w:lvl w:ilvl="2" w:tplc="1E24BA7C">
+      <w:lvl w:ilvl="2" w:tplc="112AC836">
         <w:start w:val="1"/>
         <w:numFmt w:val="decimal"/>
         <w:lvlText w:val="%3."/>
@@ -5753,7 +5616,7 @@
       </w:lvl>
     </w:lvlOverride>
     <w:lvlOverride w:ilvl="3">
-      <w:lvl w:ilvl="3" w:tplc="B388111E">
+      <w:lvl w:ilvl="3" w:tplc="38800C8A">
         <w:start w:val="1"/>
         <w:numFmt w:val="decimal"/>
         <w:lvlText w:val="%4."/>
@@ -5782,7 +5645,7 @@
       </w:lvl>
     </w:lvlOverride>
     <w:lvlOverride w:ilvl="4">
-      <w:lvl w:ilvl="4" w:tplc="FB440484">
+      <w:lvl w:ilvl="4" w:tplc="83DE4802">
         <w:start w:val="1"/>
         <w:numFmt w:val="decimal"/>
         <w:lvlText w:val="%5."/>
@@ -5811,7 +5674,7 @@
       </w:lvl>
     </w:lvlOverride>
     <w:lvlOverride w:ilvl="5">
-      <w:lvl w:ilvl="5" w:tplc="A244899A">
+      <w:lvl w:ilvl="5" w:tplc="FD5A0C7C">
         <w:start w:val="1"/>
         <w:numFmt w:val="decimal"/>
         <w:lvlText w:val="%6."/>
@@ -5840,7 +5703,7 @@
       </w:lvl>
     </w:lvlOverride>
     <w:lvlOverride w:ilvl="6">
-      <w:lvl w:ilvl="6" w:tplc="50E025EA">
+      <w:lvl w:ilvl="6" w:tplc="61C8BB5C">
         <w:start w:val="1"/>
         <w:numFmt w:val="decimal"/>
         <w:lvlText w:val="%7."/>
@@ -5869,7 +5732,7 @@
       </w:lvl>
     </w:lvlOverride>
     <w:lvlOverride w:ilvl="7">
-      <w:lvl w:ilvl="7" w:tplc="03D098A4">
+      <w:lvl w:ilvl="7" w:tplc="4CACE1BC">
         <w:start w:val="1"/>
         <w:numFmt w:val="decimal"/>
         <w:lvlText w:val="%8."/>
@@ -5898,7 +5761,7 @@
       </w:lvl>
     </w:lvlOverride>
     <w:lvlOverride w:ilvl="8">
-      <w:lvl w:ilvl="8" w:tplc="57E66938">
+      <w:lvl w:ilvl="8" w:tplc="A578940E">
         <w:start w:val="1"/>
         <w:numFmt w:val="decimal"/>
         <w:lvlText w:val="%9."/>
@@ -6342,7 +6205,6 @@
   <w:style w:type="character" w:default="1" w:styleId="DefaultParagraphFont">
     <w:name w:val="Default Paragraph Font"/>
     <w:uiPriority w:val="1"/>
-    <w:semiHidden/>
     <w:unhideWhenUsed/>
   </w:style>
   <w:style w:type="table" w:default="1" w:styleId="TableNormal">
@@ -6442,6 +6304,31 @@
         <w14:prstDash w14:val="solid"/>
         <w14:bevel/>
       </w14:textOutline>
+    </w:rPr>
+  </w:style>
+  <w:style w:type="paragraph" w:styleId="BalloonText">
+    <w:name w:val="Balloon Text"/>
+    <w:basedOn w:val="Normal"/>
+    <w:link w:val="BalloonTextChar"/>
+    <w:uiPriority w:val="99"/>
+    <w:semiHidden/>
+    <w:unhideWhenUsed/>
+    <w:rsid w:val="000461A2"/>
+    <w:rPr>
+      <w:sz w:val="18"/>
+      <w:szCs w:val="18"/>
+    </w:rPr>
+  </w:style>
+  <w:style w:type="character" w:customStyle="1" w:styleId="BalloonTextChar">
+    <w:name w:val="Balloon Text Char"/>
+    <w:basedOn w:val="DefaultParagraphFont"/>
+    <w:link w:val="BalloonText"/>
+    <w:uiPriority w:val="99"/>
+    <w:semiHidden/>
+    <w:rsid w:val="000461A2"/>
+    <w:rPr>
+      <w:sz w:val="18"/>
+      <w:szCs w:val="18"/>
     </w:rPr>
   </w:style>
 </w:styles>

</xml_diff>